<commit_message>
Am rezolvat bug-urile descoperite + actualizat documentatie.
</commit_message>
<xml_diff>
--- a/Documentatie Minesweeper.docx
+++ b/Documentatie Minesweeper.docx
@@ -1266,69 +1266,88 @@
           <w:rFonts w:ascii="Times New Roman" w:hAnsi="Times New Roman" w:cs="Times New Roman"/>
           <w:sz w:val="24"/>
           <w:szCs w:val="24"/>
-          <w:lang w:val="ro-RO"/>
-        </w:rPr>
-      </w:pPr>
-      <w:r>
-        <w:rPr>
-          <w:rFonts w:ascii="Times New Roman" w:hAnsi="Times New Roman" w:cs="Times New Roman"/>
-          <w:sz w:val="24"/>
-          <w:szCs w:val="24"/>
-        </w:rPr>
-        <w:t>- C</w:t>
-      </w:r>
-      <w:r>
-        <w:rPr>
-          <w:rFonts w:ascii="Times New Roman" w:hAnsi="Times New Roman" w:cs="Times New Roman"/>
-          <w:sz w:val="24"/>
-          <w:szCs w:val="24"/>
-          <w:lang w:val="ro-RO"/>
-        </w:rPr>
-        <w:t>ÂTEODATĂ, CÂND ESTE SELECTAT UN BLOCK SPECIAL DE DEZVĂLUIRE, PATRĂȚELELE CU BOMBE VOR FI ALBE, ÎN LOC SĂ FIE ROȘU DESCHIS;</w:t>
-      </w:r>
-    </w:p>
-    <w:p>
-      <w:pPr>
-        <w:rPr>
-          <w:rFonts w:ascii="Times New Roman" w:hAnsi="Times New Roman" w:cs="Times New Roman"/>
-          <w:sz w:val="24"/>
-          <w:szCs w:val="24"/>
-          <w:lang w:val="ro-RO"/>
-        </w:rPr>
-      </w:pPr>
-      <w:r>
-        <w:rPr>
-          <w:rFonts w:ascii="Times New Roman" w:hAnsi="Times New Roman" w:cs="Times New Roman"/>
-          <w:sz w:val="24"/>
-          <w:szCs w:val="24"/>
-          <w:lang w:val="ro-RO"/>
-        </w:rPr>
-        <w:t>-</w:t>
-      </w:r>
-      <w:r>
-        <w:rPr>
-          <w:rFonts w:ascii="Times New Roman" w:hAnsi="Times New Roman" w:cs="Times New Roman"/>
-          <w:sz w:val="24"/>
-          <w:szCs w:val="24"/>
-        </w:rPr>
-        <w:t xml:space="preserve"> </w:t>
-      </w:r>
-      <w:r>
-        <w:rPr>
-          <w:rFonts w:ascii="Times New Roman" w:hAnsi="Times New Roman" w:cs="Times New Roman"/>
-          <w:sz w:val="24"/>
-          <w:szCs w:val="24"/>
-        </w:rPr>
-        <w:t>C</w:t>
-      </w:r>
-      <w:r>
-        <w:rPr>
-          <w:rFonts w:ascii="Times New Roman" w:hAnsi="Times New Roman" w:cs="Times New Roman"/>
-          <w:sz w:val="24"/>
-          <w:szCs w:val="24"/>
-          <w:lang w:val="ro-RO"/>
-        </w:rPr>
-        <w:t>ÂTEODATĂ, CÂND ESTE SELECTAT UN BLOCK SPECIAL DE DEZVĂLUIRE, O PĂTRĂȚICĂ CU O CIFRĂ VA RĂMÂNE CU PETE DE ROȘU DESCHIS;</w:t>
+        </w:rPr>
+      </w:pPr>
+      <w:r>
+        <w:rPr>
+          <w:rFonts w:ascii="Times New Roman" w:hAnsi="Times New Roman" w:cs="Times New Roman"/>
+          <w:sz w:val="24"/>
+          <w:szCs w:val="24"/>
+        </w:rPr>
+        <w:t xml:space="preserve">- </w:t>
+      </w:r>
+      <w:r>
+        <w:rPr>
+          <w:rFonts w:ascii="Times New Roman" w:hAnsi="Times New Roman" w:cs="Times New Roman"/>
+          <w:sz w:val="24"/>
+          <w:szCs w:val="24"/>
+        </w:rPr>
+        <w:t>NU S-AU DESCOPERIT BUG-URI IMPORTANTE MOMENTAN</w:t>
+      </w:r>
+    </w:p>
+    <w:p>
+      <w:pPr>
+        <w:rPr>
+          <w:rFonts w:ascii="Times New Roman" w:hAnsi="Times New Roman" w:cs="Times New Roman"/>
+          <w:sz w:val="24"/>
+          <w:szCs w:val="24"/>
+          <w:lang w:val="ro-RO"/>
+        </w:rPr>
+      </w:pPr>
+      <w:r>
+        <w:rPr>
+          <w:rFonts w:ascii="Times New Roman" w:hAnsi="Times New Roman" w:cs="Times New Roman"/>
+          <w:sz w:val="24"/>
+          <w:szCs w:val="24"/>
+        </w:rPr>
+        <w:t>- DATORIT</w:t>
+      </w:r>
+      <w:r>
+        <w:rPr>
+          <w:rFonts w:ascii="Times New Roman" w:hAnsi="Times New Roman" w:cs="Times New Roman"/>
+          <w:sz w:val="24"/>
+          <w:szCs w:val="24"/>
+          <w:lang w:val="ro-RO"/>
+        </w:rPr>
+        <w:t>Ă MODULUI DE DETECTARE A MOUSE-LUI, ACȚIONAREA RAPIDĂ AL ACESTUIA</w:t>
+      </w:r>
+      <w:r>
+        <w:rPr>
+          <w:rFonts w:ascii="Times New Roman" w:hAnsi="Times New Roman" w:cs="Times New Roman"/>
+          <w:sz w:val="24"/>
+          <w:szCs w:val="24"/>
+          <w:lang w:val="ro-RO"/>
+        </w:rPr>
+        <w:t>,</w:t>
+      </w:r>
+      <w:r>
+        <w:rPr>
+          <w:rFonts w:ascii="Times New Roman" w:hAnsi="Times New Roman" w:cs="Times New Roman"/>
+          <w:sz w:val="24"/>
+          <w:szCs w:val="24"/>
+          <w:lang w:val="ro-RO"/>
+        </w:rPr>
+        <w:t xml:space="preserve"> ÎN CÂTEVA SITUAȚII</w:t>
+      </w:r>
+      <w:r>
+        <w:rPr>
+          <w:rFonts w:ascii="Times New Roman" w:hAnsi="Times New Roman" w:cs="Times New Roman"/>
+          <w:sz w:val="24"/>
+          <w:szCs w:val="24"/>
+          <w:lang w:val="ro-RO"/>
+        </w:rPr>
+        <w:t>,</w:t>
+      </w:r>
+      <w:bookmarkStart w:id="0" w:name="_GoBack"/>
+      <w:bookmarkEnd w:id="0"/>
+      <w:r>
+        <w:rPr>
+          <w:rFonts w:ascii="Times New Roman" w:hAnsi="Times New Roman" w:cs="Times New Roman"/>
+          <w:sz w:val="24"/>
+          <w:szCs w:val="24"/>
+          <w:lang w:val="ro-RO"/>
+        </w:rPr>
+        <w:t xml:space="preserve"> DUCE LA COMPORTAMENT NEAȘTEPTAT, DAR FĂRĂ ERORI;</w:t>
       </w:r>
     </w:p>
     <w:p>
@@ -1847,8 +1866,6 @@
         </w:rPr>
         <w:t xml:space="preserve">TOTAL </w:t>
       </w:r>
-      <w:bookmarkStart w:id="0" w:name="_GoBack"/>
-      <w:bookmarkEnd w:id="0"/>
       <w:r>
         <w:rPr>
           <w:rFonts w:ascii="Times New Roman" w:hAnsi="Times New Roman" w:cs="Times New Roman"/>

</xml_diff>

<commit_message>
Am adaugat mai multe detalii de compilare in Documentatie
</commit_message>
<xml_diff>
--- a/Documentatie Minesweeper.docx
+++ b/Documentatie Minesweeper.docx
@@ -1249,7 +1249,7 @@
           <w:u w:val="single"/>
         </w:rPr>
         <w:lastRenderedPageBreak/>
-        <w:t>Bug-uri</w:t>
+        <w:t>Observații</w:t>
       </w:r>
       <w:r>
         <w:rPr>
@@ -1283,6 +1283,121 @@
           <w:szCs w:val="24"/>
         </w:rPr>
         <w:t>,</w:t>
+      </w:r>
+      <w:r>
+        <w:rPr>
+          <w:rFonts w:ascii="Times New Roman" w:hAnsi="Times New Roman" w:cs="Times New Roman"/>
+          <w:sz w:val="24"/>
+          <w:szCs w:val="24"/>
+        </w:rPr>
+        <w:t xml:space="preserve"> MOMENTAN</w:t>
+      </w:r>
+      <w:r>
+        <w:rPr>
+          <w:rFonts w:ascii="Times New Roman" w:hAnsi="Times New Roman" w:cs="Times New Roman"/>
+          <w:sz w:val="24"/>
+          <w:szCs w:val="24"/>
+        </w:rPr>
+        <w:t>;</w:t>
+      </w:r>
+    </w:p>
+    <w:p>
+      <w:pPr>
+        <w:rPr>
+          <w:rFonts w:ascii="Times New Roman" w:hAnsi="Times New Roman" w:cs="Times New Roman"/>
+          <w:sz w:val="24"/>
+          <w:szCs w:val="24"/>
+          <w:lang w:val="ro-RO"/>
+        </w:rPr>
+      </w:pPr>
+      <w:r>
+        <w:rPr>
+          <w:rFonts w:ascii="Times New Roman" w:hAnsi="Times New Roman" w:cs="Times New Roman"/>
+          <w:sz w:val="24"/>
+          <w:szCs w:val="24"/>
+        </w:rPr>
+        <w:t>- DATORIT</w:t>
+      </w:r>
+      <w:r>
+        <w:rPr>
+          <w:rFonts w:ascii="Times New Roman" w:hAnsi="Times New Roman" w:cs="Times New Roman"/>
+          <w:sz w:val="24"/>
+          <w:szCs w:val="24"/>
+          <w:lang w:val="ro-RO"/>
+        </w:rPr>
+        <w:t>Ă MODULUI DE DETECTARE A MOUSE-LUI, ACȚIONAREA RAPIDĂ AL ACESTUIA</w:t>
+      </w:r>
+      <w:r>
+        <w:rPr>
+          <w:rFonts w:ascii="Times New Roman" w:hAnsi="Times New Roman" w:cs="Times New Roman"/>
+          <w:sz w:val="24"/>
+          <w:szCs w:val="24"/>
+          <w:lang w:val="ro-RO"/>
+        </w:rPr>
+        <w:t>,</w:t>
+      </w:r>
+      <w:r>
+        <w:rPr>
+          <w:rFonts w:ascii="Times New Roman" w:hAnsi="Times New Roman" w:cs="Times New Roman"/>
+          <w:sz w:val="24"/>
+          <w:szCs w:val="24"/>
+          <w:lang w:val="ro-RO"/>
+        </w:rPr>
+        <w:t xml:space="preserve"> ÎN CÂTEVA SITUAȚII</w:t>
+      </w:r>
+      <w:r>
+        <w:rPr>
+          <w:rFonts w:ascii="Times New Roman" w:hAnsi="Times New Roman" w:cs="Times New Roman"/>
+          <w:sz w:val="24"/>
+          <w:szCs w:val="24"/>
+          <w:lang w:val="ro-RO"/>
+        </w:rPr>
+        <w:t>,</w:t>
+      </w:r>
+      <w:r>
+        <w:rPr>
+          <w:rFonts w:ascii="Times New Roman" w:hAnsi="Times New Roman" w:cs="Times New Roman"/>
+          <w:sz w:val="24"/>
+          <w:szCs w:val="24"/>
+          <w:lang w:val="ro-RO"/>
+        </w:rPr>
+        <w:t xml:space="preserve"> DUCE LA COMPORTAMENT NEAȘTEPTAT, DAR FĂRĂ ERORI;</w:t>
+      </w:r>
+    </w:p>
+    <w:p>
+      <w:pPr>
+        <w:rPr>
+          <w:rFonts w:ascii="Times New Roman" w:hAnsi="Times New Roman" w:cs="Times New Roman"/>
+          <w:sz w:val="24"/>
+          <w:szCs w:val="24"/>
+          <w:lang w:val="ro-RO"/>
+        </w:rPr>
+      </w:pPr>
+      <w:r>
+        <w:rPr>
+          <w:rFonts w:ascii="Times New Roman" w:hAnsi="Times New Roman" w:cs="Times New Roman"/>
+          <w:sz w:val="24"/>
+          <w:szCs w:val="24"/>
+          <w:lang w:val="ro-RO"/>
+        </w:rPr>
+        <w:t xml:space="preserve">- ÎN CAZUL COMPILĂRII, LA INCHIDEREA PROCESULUI  </w:t>
+      </w:r>
+      <w:r>
+        <w:rPr>
+          <w:rFonts w:ascii="Times New Roman" w:hAnsi="Times New Roman" w:cs="Times New Roman"/>
+          <w:sz w:val="24"/>
+          <w:szCs w:val="24"/>
+        </w:rPr>
+        <w:t>“Minesweeper.exe”</w:t>
+      </w:r>
+      <w:r>
+        <w:rPr>
+          <w:rFonts w:ascii="Times New Roman" w:hAnsi="Times New Roman" w:cs="Times New Roman"/>
+          <w:sz w:val="24"/>
+          <w:szCs w:val="24"/>
+          <w:lang w:val="ro-RO"/>
+        </w:rPr>
+        <w:t>, TREBUIE Î</w:t>
       </w:r>
       <w:bookmarkStart w:id="0" w:name="_GoBack"/>
       <w:bookmarkEnd w:id="0"/>
@@ -1291,79 +1406,27 @@
           <w:rFonts w:ascii="Times New Roman" w:hAnsi="Times New Roman" w:cs="Times New Roman"/>
           <w:sz w:val="24"/>
           <w:szCs w:val="24"/>
-        </w:rPr>
-        <w:t xml:space="preserve"> MOMENTAN</w:t>
-      </w:r>
-      <w:r>
-        <w:rPr>
-          <w:rFonts w:ascii="Times New Roman" w:hAnsi="Times New Roman" w:cs="Times New Roman"/>
-          <w:sz w:val="24"/>
-          <w:szCs w:val="24"/>
-        </w:rPr>
-        <w:t>;</w:t>
-      </w:r>
-    </w:p>
-    <w:p>
-      <w:pPr>
-        <w:rPr>
-          <w:rFonts w:ascii="Times New Roman" w:hAnsi="Times New Roman" w:cs="Times New Roman"/>
-          <w:sz w:val="24"/>
-          <w:szCs w:val="24"/>
-          <w:lang w:val="ro-RO"/>
-        </w:rPr>
-      </w:pPr>
-      <w:r>
-        <w:rPr>
-          <w:rFonts w:ascii="Times New Roman" w:hAnsi="Times New Roman" w:cs="Times New Roman"/>
-          <w:sz w:val="24"/>
-          <w:szCs w:val="24"/>
-        </w:rPr>
-        <w:t>- DATORIT</w:t>
-      </w:r>
-      <w:r>
-        <w:rPr>
-          <w:rFonts w:ascii="Times New Roman" w:hAnsi="Times New Roman" w:cs="Times New Roman"/>
-          <w:sz w:val="24"/>
-          <w:szCs w:val="24"/>
-          <w:lang w:val="ro-RO"/>
-        </w:rPr>
-        <w:t>Ă MODULUI DE DETECTARE A MOUSE-LUI, ACȚIONAREA RAPIDĂ AL ACESTUIA</w:t>
-      </w:r>
-      <w:r>
-        <w:rPr>
-          <w:rFonts w:ascii="Times New Roman" w:hAnsi="Times New Roman" w:cs="Times New Roman"/>
-          <w:sz w:val="24"/>
-          <w:szCs w:val="24"/>
-          <w:lang w:val="ro-RO"/>
-        </w:rPr>
-        <w:t>,</w:t>
-      </w:r>
-      <w:r>
-        <w:rPr>
-          <w:rFonts w:ascii="Times New Roman" w:hAnsi="Times New Roman" w:cs="Times New Roman"/>
-          <w:sz w:val="24"/>
-          <w:szCs w:val="24"/>
-          <w:lang w:val="ro-RO"/>
-        </w:rPr>
-        <w:t xml:space="preserve"> ÎN CÂTEVA SITUAȚII</w:t>
-      </w:r>
-      <w:r>
-        <w:rPr>
-          <w:rFonts w:ascii="Times New Roman" w:hAnsi="Times New Roman" w:cs="Times New Roman"/>
-          <w:sz w:val="24"/>
-          <w:szCs w:val="24"/>
-          <w:lang w:val="ro-RO"/>
-        </w:rPr>
-        <w:t>,</w:t>
-      </w:r>
-      <w:r>
-        <w:rPr>
-          <w:rFonts w:ascii="Times New Roman" w:hAnsi="Times New Roman" w:cs="Times New Roman"/>
-          <w:sz w:val="24"/>
-          <w:szCs w:val="24"/>
-          <w:lang w:val="ro-RO"/>
-        </w:rPr>
-        <w:t xml:space="preserve"> DUCE LA COMPORTAMENT NEAȘTEPTAT, DAR FĂRĂ ERORI;</w:t>
+          <w:lang w:val="ro-RO"/>
+        </w:rPr>
+        <w:t>NCHIS ȘI PROCESUL ”</w:t>
+      </w:r>
+      <w:r>
+        <w:rPr>
+          <w:rFonts w:ascii="Times New Roman" w:hAnsi="Times New Roman" w:cs="Times New Roman"/>
+          <w:sz w:val="24"/>
+          <w:szCs w:val="24"/>
+          <w:lang w:val="ro-RO"/>
+        </w:rPr>
+        <w:t>cb_console_runner.exe</w:t>
+      </w:r>
+      <w:r>
+        <w:rPr>
+          <w:rFonts w:ascii="Times New Roman" w:hAnsi="Times New Roman" w:cs="Times New Roman"/>
+          <w:sz w:val="24"/>
+          <w:szCs w:val="24"/>
+          <w:lang w:val="ro-RO"/>
+        </w:rPr>
+        <w:t>”;</w:t>
       </w:r>
     </w:p>
     <w:p>
@@ -1602,7 +1665,6 @@
           <w:szCs w:val="100"/>
           <w:u w:val="single"/>
         </w:rPr>
-        <w:lastRenderedPageBreak/>
         <w:t>Structură proiect</w:t>
       </w:r>
       <w:r>
@@ -1976,7 +2038,334 @@
           <w:szCs w:val="100"/>
           <w:u w:val="single"/>
         </w:rPr>
-        <w:lastRenderedPageBreak/>
+        <w:t>Parametrii de compilare</w:t>
+      </w:r>
+      <w:r>
+        <w:rPr>
+          <w:rFonts w:ascii="Times New Roman" w:hAnsi="Times New Roman" w:cs="Times New Roman"/>
+          <w:sz w:val="56"/>
+          <w:szCs w:val="100"/>
+        </w:rPr>
+        <w:t>:</w:t>
+      </w:r>
+    </w:p>
+    <w:p>
+      <w:pPr>
+        <w:rPr>
+          <w:rFonts w:ascii="Times New Roman" w:hAnsi="Times New Roman" w:cs="Times New Roman"/>
+          <w:b/>
+          <w:sz w:val="28"/>
+          <w:szCs w:val="24"/>
+        </w:rPr>
+      </w:pPr>
+      <w:r>
+        <w:rPr>
+          <w:rFonts w:ascii="Times New Roman" w:hAnsi="Times New Roman" w:cs="Times New Roman"/>
+          <w:b/>
+          <w:sz w:val="28"/>
+          <w:szCs w:val="24"/>
+        </w:rPr>
+        <w:t>FIȘIERE NECESARE:</w:t>
+      </w:r>
+    </w:p>
+    <w:p>
+      <w:pPr>
+        <w:rPr>
+          <w:rFonts w:ascii="Times New Roman" w:hAnsi="Times New Roman" w:cs="Times New Roman"/>
+          <w:sz w:val="28"/>
+          <w:szCs w:val="24"/>
+        </w:rPr>
+      </w:pPr>
+      <w:r>
+        <w:rPr>
+          <w:rFonts w:ascii="Times New Roman" w:hAnsi="Times New Roman" w:cs="Times New Roman"/>
+          <w:sz w:val="28"/>
+          <w:szCs w:val="24"/>
+        </w:rPr>
+        <w:t xml:space="preserve">- </w:t>
+      </w:r>
+      <w:r>
+        <w:rPr>
+          <w:rFonts w:ascii="Times New Roman" w:hAnsi="Times New Roman" w:cs="Times New Roman"/>
+          <w:sz w:val="28"/>
+          <w:szCs w:val="24"/>
+        </w:rPr>
+        <w:t>GraphicsLibrary.zip</w:t>
+      </w:r>
+    </w:p>
+    <w:p>
+      <w:pPr>
+        <w:rPr>
+          <w:rFonts w:ascii="Times New Roman" w:hAnsi="Times New Roman" w:cs="Times New Roman"/>
+          <w:b/>
+          <w:sz w:val="28"/>
+          <w:szCs w:val="24"/>
+        </w:rPr>
+      </w:pPr>
+      <w:r>
+        <w:rPr>
+          <w:rFonts w:ascii="Times New Roman" w:hAnsi="Times New Roman" w:cs="Times New Roman"/>
+          <w:b/>
+          <w:sz w:val="28"/>
+          <w:szCs w:val="24"/>
+        </w:rPr>
+        <w:t>COMPILER FLAGS</w:t>
+      </w:r>
+      <w:r>
+        <w:rPr>
+          <w:rFonts w:ascii="Times New Roman" w:hAnsi="Times New Roman" w:cs="Times New Roman"/>
+          <w:b/>
+          <w:sz w:val="28"/>
+          <w:szCs w:val="24"/>
+        </w:rPr>
+        <w:t>:</w:t>
+      </w:r>
+    </w:p>
+    <w:p>
+      <w:pPr>
+        <w:rPr>
+          <w:rFonts w:ascii="Times New Roman" w:hAnsi="Times New Roman" w:cs="Times New Roman"/>
+          <w:sz w:val="28"/>
+          <w:szCs w:val="24"/>
+        </w:rPr>
+      </w:pPr>
+      <w:r>
+        <w:rPr>
+          <w:rFonts w:ascii="Times New Roman" w:hAnsi="Times New Roman" w:cs="Times New Roman"/>
+          <w:sz w:val="28"/>
+          <w:szCs w:val="24"/>
+        </w:rPr>
+        <w:t>-std=c++11</w:t>
+      </w:r>
+    </w:p>
+    <w:p>
+      <w:pPr>
+        <w:rPr>
+          <w:rFonts w:ascii="Times New Roman" w:hAnsi="Times New Roman" w:cs="Times New Roman"/>
+          <w:b/>
+          <w:sz w:val="28"/>
+          <w:szCs w:val="24"/>
+        </w:rPr>
+      </w:pPr>
+      <w:r>
+        <w:rPr>
+          <w:rFonts w:ascii="Times New Roman" w:hAnsi="Times New Roman" w:cs="Times New Roman"/>
+          <w:b/>
+          <w:sz w:val="28"/>
+          <w:szCs w:val="24"/>
+        </w:rPr>
+        <w:t>LINKER LIBRARIES:</w:t>
+      </w:r>
+    </w:p>
+    <w:p>
+      <w:pPr>
+        <w:rPr>
+          <w:rFonts w:ascii="Times New Roman" w:hAnsi="Times New Roman" w:cs="Times New Roman"/>
+          <w:sz w:val="28"/>
+          <w:szCs w:val="24"/>
+        </w:rPr>
+      </w:pPr>
+      <w:r>
+        <w:rPr>
+          <w:rFonts w:ascii="Times New Roman" w:hAnsi="Times New Roman" w:cs="Times New Roman"/>
+          <w:sz w:val="28"/>
+          <w:szCs w:val="24"/>
+        </w:rPr>
+        <w:t>-</w:t>
+      </w:r>
+      <w:r>
+        <w:rPr>
+          <w:rFonts w:ascii="Times New Roman" w:hAnsi="Times New Roman" w:cs="Times New Roman"/>
+          <w:sz w:val="28"/>
+          <w:szCs w:val="24"/>
+        </w:rPr>
+        <w:t xml:space="preserve"> </w:t>
+      </w:r>
+      <w:r>
+        <w:rPr>
+          <w:rFonts w:ascii="Times New Roman" w:hAnsi="Times New Roman" w:cs="Times New Roman"/>
+          <w:sz w:val="28"/>
+          <w:szCs w:val="24"/>
+        </w:rPr>
+        <w:t>“</w:t>
+      </w:r>
+      <w:r>
+        <w:rPr>
+          <w:rFonts w:ascii="Times New Roman" w:hAnsi="Times New Roman" w:cs="Times New Roman"/>
+          <w:sz w:val="28"/>
+          <w:szCs w:val="24"/>
+        </w:rPr>
+        <w:t>libbgi.a</w:t>
+      </w:r>
+      <w:r>
+        <w:rPr>
+          <w:rFonts w:ascii="Times New Roman" w:hAnsi="Times New Roman" w:cs="Times New Roman"/>
+          <w:sz w:val="28"/>
+          <w:szCs w:val="24"/>
+        </w:rPr>
+        <w:t>”</w:t>
+      </w:r>
+    </w:p>
+    <w:p>
+      <w:pPr>
+        <w:rPr>
+          <w:rFonts w:ascii="Times New Roman" w:hAnsi="Times New Roman" w:cs="Times New Roman"/>
+          <w:b/>
+          <w:sz w:val="28"/>
+          <w:szCs w:val="24"/>
+        </w:rPr>
+      </w:pPr>
+      <w:r>
+        <w:rPr>
+          <w:rFonts w:ascii="Times New Roman" w:hAnsi="Times New Roman" w:cs="Times New Roman"/>
+          <w:b/>
+          <w:sz w:val="28"/>
+          <w:szCs w:val="24"/>
+        </w:rPr>
+        <w:t>OTHER LINKER OPTIONS</w:t>
+      </w:r>
+      <w:r>
+        <w:rPr>
+          <w:rFonts w:ascii="Times New Roman" w:hAnsi="Times New Roman" w:cs="Times New Roman"/>
+          <w:b/>
+          <w:sz w:val="28"/>
+          <w:szCs w:val="24"/>
+        </w:rPr>
+        <w:t>:</w:t>
+      </w:r>
+    </w:p>
+    <w:p>
+      <w:pPr>
+        <w:rPr>
+          <w:rFonts w:ascii="Times New Roman" w:hAnsi="Times New Roman" w:cs="Times New Roman"/>
+          <w:sz w:val="28"/>
+          <w:szCs w:val="24"/>
+        </w:rPr>
+      </w:pPr>
+      <w:r>
+        <w:rPr>
+          <w:rFonts w:ascii="Times New Roman" w:hAnsi="Times New Roman" w:cs="Times New Roman"/>
+          <w:sz w:val="28"/>
+          <w:szCs w:val="24"/>
+        </w:rPr>
+        <w:t>-lbgi -lgdi32 -lcomdlg32 -luuid -loleaut32 -lole32</w:t>
+      </w:r>
+    </w:p>
+    <w:p>
+      <w:pPr>
+        <w:rPr>
+          <w:rFonts w:ascii="Times New Roman" w:hAnsi="Times New Roman" w:cs="Times New Roman"/>
+          <w:sz w:val="56"/>
+          <w:szCs w:val="100"/>
+          <w:u w:val="single"/>
+        </w:rPr>
+      </w:pPr>
+    </w:p>
+    <w:p>
+      <w:pPr>
+        <w:rPr>
+          <w:rFonts w:ascii="Times New Roman" w:hAnsi="Times New Roman" w:cs="Times New Roman"/>
+          <w:sz w:val="56"/>
+          <w:szCs w:val="100"/>
+          <w:u w:val="single"/>
+        </w:rPr>
+      </w:pPr>
+    </w:p>
+    <w:p>
+      <w:pPr>
+        <w:rPr>
+          <w:rFonts w:ascii="Times New Roman" w:hAnsi="Times New Roman" w:cs="Times New Roman"/>
+          <w:sz w:val="56"/>
+          <w:szCs w:val="100"/>
+          <w:u w:val="single"/>
+        </w:rPr>
+      </w:pPr>
+    </w:p>
+    <w:p>
+      <w:pPr>
+        <w:rPr>
+          <w:rFonts w:ascii="Times New Roman" w:hAnsi="Times New Roman" w:cs="Times New Roman"/>
+          <w:sz w:val="56"/>
+          <w:szCs w:val="100"/>
+          <w:u w:val="single"/>
+        </w:rPr>
+      </w:pPr>
+    </w:p>
+    <w:p>
+      <w:pPr>
+        <w:rPr>
+          <w:rFonts w:ascii="Times New Roman" w:hAnsi="Times New Roman" w:cs="Times New Roman"/>
+          <w:sz w:val="56"/>
+          <w:szCs w:val="100"/>
+          <w:u w:val="single"/>
+        </w:rPr>
+      </w:pPr>
+    </w:p>
+    <w:p>
+      <w:pPr>
+        <w:rPr>
+          <w:rFonts w:ascii="Times New Roman" w:hAnsi="Times New Roman" w:cs="Times New Roman"/>
+          <w:sz w:val="56"/>
+          <w:szCs w:val="100"/>
+          <w:u w:val="single"/>
+        </w:rPr>
+      </w:pPr>
+    </w:p>
+    <w:p>
+      <w:pPr>
+        <w:rPr>
+          <w:rFonts w:ascii="Times New Roman" w:hAnsi="Times New Roman" w:cs="Times New Roman"/>
+          <w:sz w:val="56"/>
+          <w:szCs w:val="100"/>
+          <w:u w:val="single"/>
+        </w:rPr>
+      </w:pPr>
+    </w:p>
+    <w:p>
+      <w:pPr>
+        <w:rPr>
+          <w:rFonts w:ascii="Times New Roman" w:hAnsi="Times New Roman" w:cs="Times New Roman"/>
+          <w:sz w:val="56"/>
+          <w:szCs w:val="100"/>
+          <w:u w:val="single"/>
+        </w:rPr>
+      </w:pPr>
+    </w:p>
+    <w:p>
+      <w:pPr>
+        <w:rPr>
+          <w:rFonts w:ascii="Times New Roman" w:hAnsi="Times New Roman" w:cs="Times New Roman"/>
+          <w:sz w:val="56"/>
+          <w:szCs w:val="100"/>
+          <w:u w:val="single"/>
+        </w:rPr>
+      </w:pPr>
+    </w:p>
+    <w:p>
+      <w:pPr>
+        <w:rPr>
+          <w:rFonts w:ascii="Times New Roman" w:hAnsi="Times New Roman" w:cs="Times New Roman"/>
+          <w:sz w:val="56"/>
+          <w:szCs w:val="100"/>
+          <w:u w:val="single"/>
+        </w:rPr>
+      </w:pPr>
+    </w:p>
+    <w:p>
+      <w:pPr>
+        <w:rPr>
+          <w:rFonts w:ascii="Times New Roman" w:hAnsi="Times New Roman" w:cs="Times New Roman"/>
+          <w:sz w:val="28"/>
+          <w:szCs w:val="24"/>
+        </w:rPr>
+      </w:pPr>
+      <w:r>
+        <w:rPr>
+          <w:rFonts w:ascii="Times New Roman" w:hAnsi="Times New Roman" w:cs="Times New Roman"/>
+          <w:sz w:val="56"/>
+          <w:szCs w:val="100"/>
+          <w:u w:val="single"/>
+        </w:rPr>
         <w:t>Bibliografie</w:t>
       </w:r>
       <w:r>

</xml_diff>